<commit_message>
This is quite messed up right now, we'll fix it in the future �
</commit_message>
<xml_diff>
--- a/documentation/contributions.docx
+++ b/documentation/contributions.docx
@@ -9,7 +9,10 @@
     </w:p>
     <w:p>
       <w:r>
-        <w:t>Course Project Milestones 1-3</w:t>
+        <w:t xml:space="preserve">Course </w:t>
+      </w:r>
+      <w:r>
+        <w:t>Final Project</w:t>
       </w:r>
     </w:p>
     <w:p>
@@ -30,13 +33,22 @@
         <w:t>Contributions</w:t>
       </w:r>
       <w:r>
-        <w:t xml:space="preserve"> for Milestones 1-3</w:t>
+        <w:t xml:space="preserve"> for </w:t>
+      </w:r>
+      <w:r>
+        <w:t>Final Project</w:t>
       </w:r>
     </w:p>
     <w:p/>
     <w:p>
       <w:r>
-        <w:t xml:space="preserve">Christian – Provided contact addition code </w:t>
+        <w:t>Christian – Provided contact addition code</w:t>
+      </w:r>
+      <w:r>
+        <w:t>, login and registration code</w:t>
+      </w:r>
+      <w:r>
+        <w:t xml:space="preserve"> </w:t>
       </w:r>
       <w:r>
         <w:t>30%</w:t>
@@ -50,7 +62,16 @@
         <w:t xml:space="preserve"> – Adapted user login code</w:t>
       </w:r>
       <w:r>
-        <w:t xml:space="preserve"> with security elements – 36%</w:t>
+        <w:t xml:space="preserve"> with security elements</w:t>
+      </w:r>
+      <w:r>
+        <w:t xml:space="preserve">, </w:t>
+      </w:r>
+      <w:r>
+        <w:t>created file sending/receiving code</w:t>
+      </w:r>
+      <w:r>
+        <w:t xml:space="preserve"> – 36%</w:t>
       </w:r>
     </w:p>
     <w:p>
@@ -65,6 +86,9 @@
       </w:r>
       <w:r>
         <w:t xml:space="preserve"> and listing code</w:t>
+      </w:r>
+      <w:r>
+        <w:t>, as well as networking code</w:t>
       </w:r>
       <w:r>
         <w:t xml:space="preserve"> – 36%</w:t>

</xml_diff>